<commit_message>
added 8th,7th,6th pprs - NA left
</commit_message>
<xml_diff>
--- a/papers/old-roadmap/semester-8/CSC-407/Nighat/IS-Mid-Term-Exam-Spring-2023-Hafiz-Nighat.docx
+++ b/papers/old-roadmap/semester-8/CSC-407/Nighat/IS-Mid-Term-Exam-Spring-2023-Hafiz-Nighat.docx
@@ -1,6 +1,6 @@
 
 <file path=word/document.xml><?xml version="1.0" encoding="utf-8"?>
-<w:document xmlns:wpc="http://schemas.microsoft.com/office/word/2010/wordprocessingCanvas" xmlns:cx="http://schemas.microsoft.com/office/drawing/2014/chartex" xmlns:cx1="http://schemas.microsoft.com/office/drawing/2015/9/8/chartex" xmlns:cx2="http://schemas.microsoft.com/office/drawing/2015/10/21/chartex" xmlns:cx3="http://schemas.microsoft.com/office/drawing/2016/5/9/chartex" xmlns:cx4="http://schemas.microsoft.com/office/drawing/2016/5/10/chartex" xmlns:cx5="http://schemas.microsoft.com/office/drawing/2016/5/11/chartex" xmlns:cx6="http://schemas.microsoft.com/office/drawing/2016/5/12/chartex" xmlns:cx7="http://schemas.microsoft.com/office/drawing/2016/5/13/chartex" xmlns:cx8="http://schemas.microsoft.com/office/drawing/2016/5/14/chartex" xmlns:mc="http://schemas.openxmlformats.org/markup-compatibility/2006" xmlns:aink="http://schemas.microsoft.com/office/drawing/2016/ink" xmlns:am3d="http://schemas.microsoft.com/office/drawing/2017/model3d" xmlns:o="urn:schemas-microsoft-com:office:office" xmlns:oel="http://schemas.microsoft.com/office/2019/extlst" xmlns:r="http://schemas.openxmlformats.org/officeDocument/2006/relationships" xmlns:m="http://schemas.openxmlformats.org/officeDocument/2006/math" xmlns:v="urn:schemas-microsoft-com:vml" xmlns:wp14="http://schemas.microsoft.com/office/word/2010/wordprocessingDrawing" xmlns:wp="http://schemas.openxmlformats.org/drawingml/2006/wordprocessingDrawing" xmlns:w10="urn:schemas-microsoft-com:office:word" xmlns:w="http://schemas.openxmlformats.org/wordprocessingml/2006/main" xmlns:w14="http://schemas.microsoft.com/office/word/2010/wordml" xmlns:w15="http://schemas.microsoft.com/office/word/2012/wordml" xmlns:w16cex="http://schemas.microsoft.com/office/word/2018/wordml/cex" xmlns:w16cid="http://schemas.microsoft.com/office/word/2016/wordml/cid" xmlns:w16="http://schemas.microsoft.com/office/word/2018/wordml" xmlns:w16du="http://schemas.microsoft.com/office/word/2023/wordml/word16du" xmlns:w16sdtdh="http://schemas.microsoft.com/office/word/2020/wordml/sdtdatahash" xmlns:w16sdtfl="http://schemas.microsoft.com/office/word/2024/wordml/sdtformatlock" xmlns:w16se="http://schemas.microsoft.com/office/word/2015/wordml/symex" xmlns:wpg="http://schemas.microsoft.com/office/word/2010/wordprocessingGroup" xmlns:wpi="http://schemas.microsoft.com/office/word/2010/wordprocessingInk" xmlns:wne="http://schemas.microsoft.com/office/word/2006/wordml" xmlns:wps="http://schemas.microsoft.com/office/word/2010/wordprocessingShape" mc:Ignorable="w14 w15 w16se w16cid w16 w16cex w16sdtdh w16sdtfl w16du wp14">
+<w:document xmlns:wpc="http://schemas.microsoft.com/office/word/2010/wordprocessingCanvas" xmlns:cx="http://schemas.microsoft.com/office/drawing/2014/chartex" xmlns:cx1="http://schemas.microsoft.com/office/drawing/2015/9/8/chartex" xmlns:cx2="http://schemas.microsoft.com/office/drawing/2015/10/21/chartex" xmlns:cx3="http://schemas.microsoft.com/office/drawing/2016/5/9/chartex" xmlns:cx4="http://schemas.microsoft.com/office/drawing/2016/5/10/chartex" xmlns:cx5="http://schemas.microsoft.com/office/drawing/2016/5/11/chartex" xmlns:cx6="http://schemas.microsoft.com/office/drawing/2016/5/12/chartex" xmlns:cx7="http://schemas.microsoft.com/office/drawing/2016/5/13/chartex" xmlns:cx8="http://schemas.microsoft.com/office/drawing/2016/5/14/chartex" xmlns:mc="http://schemas.openxmlformats.org/markup-compatibility/2006" xmlns:aink="http://schemas.microsoft.com/office/drawing/2016/ink" xmlns:am3d="http://schemas.microsoft.com/office/drawing/2017/model3d" xmlns:o="urn:schemas-microsoft-com:office:office" xmlns:oel="http://schemas.microsoft.com/office/2019/extlst" xmlns:r="http://schemas.openxmlformats.org/officeDocument/2006/relationships" xmlns:m="http://schemas.openxmlformats.org/officeDocument/2006/math" xmlns:v="urn:schemas-microsoft-com:vml" xmlns:wp14="http://schemas.microsoft.com/office/word/2010/wordprocessingDrawing" xmlns:wp="http://schemas.openxmlformats.org/drawingml/2006/wordprocessingDrawing" xmlns:w10="urn:schemas-microsoft-com:office:word" xmlns:w="http://schemas.openxmlformats.org/wordprocessingml/2006/main" xmlns:w14="http://schemas.microsoft.com/office/word/2010/wordml" xmlns:w15="http://schemas.microsoft.com/office/word/2012/wordml" xmlns:w16cex="http://schemas.microsoft.com/office/word/2018/wordml/cex" xmlns:w16cid="http://schemas.microsoft.com/office/word/2016/wordml/cid" xmlns:w16="http://schemas.microsoft.com/office/word/2018/wordml" xmlns:w16du="http://schemas.microsoft.com/office/word/2023/wordml/word16du" xmlns:w16sdtdh="http://schemas.microsoft.com/office/word/2020/wordml/sdtdatahash" xmlns:w16se="http://schemas.microsoft.com/office/word/2015/wordml/symex" xmlns:wpg="http://schemas.microsoft.com/office/word/2010/wordprocessingGroup" xmlns:wpi="http://schemas.microsoft.com/office/word/2010/wordprocessingInk" xmlns:wne="http://schemas.microsoft.com/office/word/2006/wordml" xmlns:wps="http://schemas.microsoft.com/office/word/2010/wordprocessingShape" mc:Ignorable="w14 w15 w16se w16cid w16 w16cex w16sdtdh w16du wp14">
   <w:body>
     <w:p>
       <w:pPr>
@@ -521,32 +521,6 @@
     <w:p>
       <w:pPr>
         <w:rPr>
-          <w:b/>
-        </w:rPr>
-      </w:pPr>
-      <w:r>
-        <w:tab/>
-      </w:r>
-      <w:r>
-        <w:tab/>
-      </w:r>
-      <w:r>
-        <w:tab/>
-      </w:r>
-      <w:r>
-        <w:tab/>
-      </w:r>
-      <w:r>
-        <w:rPr>
-          <w:b/>
-          <w:sz w:val="32"/>
-        </w:rPr>
-        <w:t>Solution</w:t>
-      </w:r>
-    </w:p>
-    <w:p>
-      <w:pPr>
-        <w:rPr>
           <w:rFonts w:ascii="Sylfaen" w:hAnsi="Sylfaen"/>
           <w:sz w:val="20"/>
           <w:szCs w:val="20"/>
@@ -1011,18 +985,8 @@
           <w:spacing w:val="20"/>
           <w:sz w:val="22"/>
         </w:rPr>
-        <w:t>Plain Text</w:t>
-      </w:r>
-      <w:proofErr w:type="gramStart"/>
-      <w:r>
-        <w:rPr>
-          <w:rFonts w:ascii="Sylfaen" w:hAnsi="Sylfaen"/>
-          <w:spacing w:val="20"/>
-          <w:sz w:val="22"/>
-        </w:rPr>
-        <w:t>: ??</w:t>
-      </w:r>
-      <w:proofErr w:type="gramEnd"/>
+        <w:t>Plain Text: ??</w:t>
+      </w:r>
     </w:p>
     <w:p>
       <w:pPr>
@@ -1501,7 +1465,6 @@
           <w:sz w:val="22"/>
           <w:u w:val="single"/>
         </w:rPr>
-        <w:lastRenderedPageBreak/>
         <w:br/>
       </w:r>
       <w:r>
@@ -1594,6 +1557,7 @@
           <w:spacing w:val="20"/>
           <w:sz w:val="22"/>
         </w:rPr>
+        <w:lastRenderedPageBreak/>
         <w:t xml:space="preserve">While working with DES, you have received </w:t>
       </w:r>
     </w:p>
@@ -1756,133 +1720,7 @@
           <w:spacing w:val="20"/>
           <w:sz w:val="22"/>
         </w:rPr>
-        <w:t>S1(B</w:t>
-      </w:r>
-      <w:proofErr w:type="gramStart"/>
-      <w:r>
-        <w:rPr>
-          <w:rFonts w:ascii="Sylfaen" w:hAnsi="Sylfaen"/>
-          <w:spacing w:val="20"/>
-          <w:sz w:val="22"/>
-        </w:rPr>
-        <w:t>1)S</w:t>
-      </w:r>
-      <w:proofErr w:type="gramEnd"/>
-      <w:r>
-        <w:rPr>
-          <w:rFonts w:ascii="Sylfaen" w:hAnsi="Sylfaen"/>
-          <w:spacing w:val="20"/>
-          <w:sz w:val="22"/>
-        </w:rPr>
-        <w:t>2(B</w:t>
-      </w:r>
-      <w:proofErr w:type="gramStart"/>
-      <w:r>
-        <w:rPr>
-          <w:rFonts w:ascii="Sylfaen" w:hAnsi="Sylfaen"/>
-          <w:spacing w:val="20"/>
-          <w:sz w:val="22"/>
-        </w:rPr>
-        <w:t>2)S</w:t>
-      </w:r>
-      <w:proofErr w:type="gramEnd"/>
-      <w:r>
-        <w:rPr>
-          <w:rFonts w:ascii="Sylfaen" w:hAnsi="Sylfaen"/>
-          <w:spacing w:val="20"/>
-          <w:sz w:val="22"/>
-        </w:rPr>
-        <w:t>3(B</w:t>
-      </w:r>
-      <w:proofErr w:type="gramStart"/>
-      <w:r>
-        <w:rPr>
-          <w:rFonts w:ascii="Sylfaen" w:hAnsi="Sylfaen"/>
-          <w:spacing w:val="20"/>
-          <w:sz w:val="22"/>
-        </w:rPr>
-        <w:t>3)S</w:t>
-      </w:r>
-      <w:proofErr w:type="gramEnd"/>
-      <w:r>
-        <w:rPr>
-          <w:rFonts w:ascii="Sylfaen" w:hAnsi="Sylfaen"/>
-          <w:spacing w:val="20"/>
-          <w:sz w:val="22"/>
-        </w:rPr>
-        <w:t>4(B</w:t>
-      </w:r>
-      <w:proofErr w:type="gramStart"/>
-      <w:r>
-        <w:rPr>
-          <w:rFonts w:ascii="Sylfaen" w:hAnsi="Sylfaen"/>
-          <w:spacing w:val="20"/>
-          <w:sz w:val="22"/>
-        </w:rPr>
-        <w:t>4)S</w:t>
-      </w:r>
-      <w:proofErr w:type="gramEnd"/>
-      <w:r>
-        <w:rPr>
-          <w:rFonts w:ascii="Sylfaen" w:hAnsi="Sylfaen"/>
-          <w:spacing w:val="20"/>
-          <w:sz w:val="22"/>
-        </w:rPr>
-        <w:t>5(B</w:t>
-      </w:r>
-      <w:proofErr w:type="gramStart"/>
-      <w:r>
-        <w:rPr>
-          <w:rFonts w:ascii="Sylfaen" w:hAnsi="Sylfaen"/>
-          <w:spacing w:val="20"/>
-          <w:sz w:val="22"/>
-        </w:rPr>
-        <w:t>5)S</w:t>
-      </w:r>
-      <w:proofErr w:type="gramEnd"/>
-      <w:r>
-        <w:rPr>
-          <w:rFonts w:ascii="Sylfaen" w:hAnsi="Sylfaen"/>
-          <w:spacing w:val="20"/>
-          <w:sz w:val="22"/>
-        </w:rPr>
-        <w:t>6(B</w:t>
-      </w:r>
-      <w:proofErr w:type="gramStart"/>
-      <w:r>
-        <w:rPr>
-          <w:rFonts w:ascii="Sylfaen" w:hAnsi="Sylfaen"/>
-          <w:spacing w:val="20"/>
-          <w:sz w:val="22"/>
-        </w:rPr>
-        <w:t>6)S</w:t>
-      </w:r>
-      <w:proofErr w:type="gramEnd"/>
-      <w:r>
-        <w:rPr>
-          <w:rFonts w:ascii="Sylfaen" w:hAnsi="Sylfaen"/>
-          <w:spacing w:val="20"/>
-          <w:sz w:val="22"/>
-        </w:rPr>
-        <w:t>7(B</w:t>
-      </w:r>
-      <w:proofErr w:type="gramStart"/>
-      <w:r>
-        <w:rPr>
-          <w:rFonts w:ascii="Sylfaen" w:hAnsi="Sylfaen"/>
-          <w:spacing w:val="20"/>
-          <w:sz w:val="22"/>
-        </w:rPr>
-        <w:t>7)S</w:t>
-      </w:r>
-      <w:proofErr w:type="gramEnd"/>
-      <w:r>
-        <w:rPr>
-          <w:rFonts w:ascii="Sylfaen" w:hAnsi="Sylfaen"/>
-          <w:spacing w:val="20"/>
-          <w:sz w:val="22"/>
-        </w:rPr>
-        <w:t>8(B8) = 0101 1100 1000 0010 1011 0101 1001 0111</w:t>
+        <w:t>S1(B1)S2(B2)S3(B3)S4(B4)S5(B5)S6(B6)S7(B7)S8(B8) = 0101 1100 1000 0010 1011 0101 1001 0111</w:t>
       </w:r>
     </w:p>
     <w:p>
@@ -2618,25 +2456,7 @@
                 <w:spacing w:val="20"/>
                 <w:sz w:val="22"/>
               </w:rPr>
-              <w:t xml:space="preserve">           16   </w:t>
-            </w:r>
-            <w:proofErr w:type="gramStart"/>
-            <w:r>
-              <w:rPr>
-                <w:rFonts w:ascii="Sylfaen" w:hAnsi="Sylfaen"/>
-                <w:spacing w:val="20"/>
-                <w:sz w:val="22"/>
-              </w:rPr>
-              <w:t>7  20</w:t>
-            </w:r>
-            <w:proofErr w:type="gramEnd"/>
-            <w:r>
-              <w:rPr>
-                <w:rFonts w:ascii="Sylfaen" w:hAnsi="Sylfaen"/>
-                <w:spacing w:val="20"/>
-                <w:sz w:val="22"/>
-              </w:rPr>
-              <w:t xml:space="preserve">  21</w:t>
+              <w:t xml:space="preserve">           16   7  20  21</w:t>
             </w:r>
           </w:p>
           <w:p>
@@ -2656,36 +2476,8 @@
                 <w:spacing w:val="20"/>
                 <w:sz w:val="22"/>
               </w:rPr>
-              <w:t xml:space="preserve">           </w:t>
-            </w:r>
-            <w:proofErr w:type="gramStart"/>
-            <w:r>
-              <w:rPr>
-                <w:rFonts w:ascii="Sylfaen" w:hAnsi="Sylfaen"/>
-                <w:spacing w:val="20"/>
-                <w:sz w:val="22"/>
-              </w:rPr>
-              <w:t>29  12</w:t>
-            </w:r>
-            <w:proofErr w:type="gramEnd"/>
-            <w:r>
-              <w:rPr>
-                <w:rFonts w:ascii="Sylfaen" w:hAnsi="Sylfaen"/>
-                <w:spacing w:val="20"/>
-                <w:sz w:val="22"/>
-              </w:rPr>
-              <w:t xml:space="preserve">  </w:t>
-            </w:r>
-            <w:proofErr w:type="gramStart"/>
-            <w:r>
-              <w:rPr>
-                <w:rFonts w:ascii="Sylfaen" w:hAnsi="Sylfaen"/>
-                <w:spacing w:val="20"/>
-                <w:sz w:val="22"/>
-              </w:rPr>
-              <w:t>28  17</w:t>
-            </w:r>
-            <w:proofErr w:type="gramEnd"/>
+              <w:t xml:space="preserve">           29  12  28  17</w:t>
+            </w:r>
           </w:p>
           <w:p>
             <w:pPr>
@@ -2704,36 +2496,8 @@
                 <w:spacing w:val="20"/>
                 <w:sz w:val="22"/>
               </w:rPr>
-              <w:t xml:space="preserve">             </w:t>
-            </w:r>
-            <w:proofErr w:type="gramStart"/>
-            <w:r>
-              <w:rPr>
-                <w:rFonts w:ascii="Sylfaen" w:hAnsi="Sylfaen"/>
-                <w:spacing w:val="20"/>
-                <w:sz w:val="22"/>
-              </w:rPr>
-              <w:t>1  15</w:t>
-            </w:r>
-            <w:proofErr w:type="gramEnd"/>
-            <w:r>
-              <w:rPr>
-                <w:rFonts w:ascii="Sylfaen" w:hAnsi="Sylfaen"/>
-                <w:spacing w:val="20"/>
-                <w:sz w:val="22"/>
-              </w:rPr>
-              <w:t xml:space="preserve">  </w:t>
-            </w:r>
-            <w:proofErr w:type="gramStart"/>
-            <w:r>
-              <w:rPr>
-                <w:rFonts w:ascii="Sylfaen" w:hAnsi="Sylfaen"/>
-                <w:spacing w:val="20"/>
-                <w:sz w:val="22"/>
-              </w:rPr>
-              <w:t>23  26</w:t>
-            </w:r>
-            <w:proofErr w:type="gramEnd"/>
+              <w:t xml:space="preserve">             1  15  23  26</w:t>
+            </w:r>
           </w:p>
           <w:p>
             <w:pPr>
@@ -2752,36 +2516,8 @@
                 <w:spacing w:val="20"/>
                 <w:sz w:val="22"/>
               </w:rPr>
-              <w:t xml:space="preserve">             </w:t>
-            </w:r>
-            <w:proofErr w:type="gramStart"/>
-            <w:r>
-              <w:rPr>
-                <w:rFonts w:ascii="Sylfaen" w:hAnsi="Sylfaen"/>
-                <w:spacing w:val="20"/>
-                <w:sz w:val="22"/>
-              </w:rPr>
-              <w:t>5  18</w:t>
-            </w:r>
-            <w:proofErr w:type="gramEnd"/>
-            <w:r>
-              <w:rPr>
-                <w:rFonts w:ascii="Sylfaen" w:hAnsi="Sylfaen"/>
-                <w:spacing w:val="20"/>
-                <w:sz w:val="22"/>
-              </w:rPr>
-              <w:t xml:space="preserve">  </w:t>
-            </w:r>
-            <w:proofErr w:type="gramStart"/>
-            <w:r>
-              <w:rPr>
-                <w:rFonts w:ascii="Sylfaen" w:hAnsi="Sylfaen"/>
-                <w:spacing w:val="20"/>
-                <w:sz w:val="22"/>
-              </w:rPr>
-              <w:t>31  10</w:t>
-            </w:r>
-            <w:proofErr w:type="gramEnd"/>
+              <w:t xml:space="preserve">             5  18  31  10</w:t>
+            </w:r>
           </w:p>
           <w:p>
             <w:pPr>
@@ -2800,25 +2536,7 @@
                 <w:spacing w:val="20"/>
                 <w:sz w:val="22"/>
               </w:rPr>
-              <w:t xml:space="preserve">              2   </w:t>
-            </w:r>
-            <w:proofErr w:type="gramStart"/>
-            <w:r>
-              <w:rPr>
-                <w:rFonts w:ascii="Sylfaen" w:hAnsi="Sylfaen"/>
-                <w:spacing w:val="20"/>
-                <w:sz w:val="22"/>
-              </w:rPr>
-              <w:t>8  24</w:t>
-            </w:r>
-            <w:proofErr w:type="gramEnd"/>
-            <w:r>
-              <w:rPr>
-                <w:rFonts w:ascii="Sylfaen" w:hAnsi="Sylfaen"/>
-                <w:spacing w:val="20"/>
-                <w:sz w:val="22"/>
-              </w:rPr>
-              <w:t xml:space="preserve">  14</w:t>
+              <w:t xml:space="preserve">              2   8  24  14</w:t>
             </w:r>
           </w:p>
           <w:p>
@@ -2838,25 +2556,7 @@
                 <w:spacing w:val="20"/>
                 <w:sz w:val="22"/>
               </w:rPr>
-              <w:t xml:space="preserve">            </w:t>
-            </w:r>
-            <w:proofErr w:type="gramStart"/>
-            <w:r>
-              <w:rPr>
-                <w:rFonts w:ascii="Sylfaen" w:hAnsi="Sylfaen"/>
-                <w:spacing w:val="20"/>
-                <w:sz w:val="22"/>
-              </w:rPr>
-              <w:t>32  27</w:t>
-            </w:r>
-            <w:proofErr w:type="gramEnd"/>
-            <w:r>
-              <w:rPr>
-                <w:rFonts w:ascii="Sylfaen" w:hAnsi="Sylfaen"/>
-                <w:spacing w:val="20"/>
-                <w:sz w:val="22"/>
-              </w:rPr>
-              <w:t xml:space="preserve">   3   9</w:t>
+              <w:t xml:space="preserve">            32  27   3   9</w:t>
             </w:r>
           </w:p>
           <w:p>
@@ -2876,25 +2576,7 @@
                 <w:spacing w:val="20"/>
                 <w:sz w:val="22"/>
               </w:rPr>
-              <w:t xml:space="preserve">            </w:t>
-            </w:r>
-            <w:proofErr w:type="gramStart"/>
-            <w:r>
-              <w:rPr>
-                <w:rFonts w:ascii="Sylfaen" w:hAnsi="Sylfaen"/>
-                <w:spacing w:val="20"/>
-                <w:sz w:val="22"/>
-              </w:rPr>
-              <w:t>19  13</w:t>
-            </w:r>
-            <w:proofErr w:type="gramEnd"/>
-            <w:r>
-              <w:rPr>
-                <w:rFonts w:ascii="Sylfaen" w:hAnsi="Sylfaen"/>
-                <w:spacing w:val="20"/>
-                <w:sz w:val="22"/>
-              </w:rPr>
-              <w:t xml:space="preserve">  30   6</w:t>
+              <w:t xml:space="preserve">            19  13  30   6</w:t>
             </w:r>
           </w:p>
           <w:p>
@@ -2925,34 +2607,14 @@
               </w:rPr>
               <w:t xml:space="preserve">          </w:t>
             </w:r>
-            <w:proofErr w:type="gramStart"/>
-            <w:r>
-              <w:rPr>
-                <w:rFonts w:ascii="Sylfaen" w:hAnsi="Sylfaen"/>
-                <w:spacing w:val="20"/>
-                <w:sz w:val="22"/>
-              </w:rPr>
-              <w:t>22  11</w:t>
-            </w:r>
-            <w:proofErr w:type="gramEnd"/>
-            <w:r>
-              <w:rPr>
-                <w:rFonts w:ascii="Sylfaen" w:hAnsi="Sylfaen"/>
-                <w:spacing w:val="20"/>
-                <w:sz w:val="22"/>
-              </w:rPr>
-              <w:t xml:space="preserve">   </w:t>
-            </w:r>
-            <w:proofErr w:type="gramStart"/>
-            <w:r>
-              <w:rPr>
-                <w:rFonts w:ascii="Sylfaen" w:hAnsi="Sylfaen"/>
-                <w:spacing w:val="20"/>
-                <w:sz w:val="22"/>
-              </w:rPr>
-              <w:t>4  25</w:t>
-            </w:r>
-            <w:proofErr w:type="gramEnd"/>
+            <w:r>
+              <w:rPr>
+                <w:rFonts w:ascii="Sylfaen" w:hAnsi="Sylfaen"/>
+                <w:spacing w:val="20"/>
+                <w:sz w:val="22"/>
+              </w:rPr>
+              <w:t>22  11   4  25</w:t>
+            </w:r>
           </w:p>
           <w:p>
             <w:pPr>
@@ -3164,7 +2826,7 @@
 </file>
 
 <file path=word/endnotes.xml><?xml version="1.0" encoding="utf-8"?>
-<w:endnotes xmlns:wpc="http://schemas.microsoft.com/office/word/2010/wordprocessingCanvas" xmlns:cx="http://schemas.microsoft.com/office/drawing/2014/chartex" xmlns:cx1="http://schemas.microsoft.com/office/drawing/2015/9/8/chartex" xmlns:cx2="http://schemas.microsoft.com/office/drawing/2015/10/21/chartex" xmlns:cx3="http://schemas.microsoft.com/office/drawing/2016/5/9/chartex" xmlns:cx4="http://schemas.microsoft.com/office/drawing/2016/5/10/chartex" xmlns:cx5="http://schemas.microsoft.com/office/drawing/2016/5/11/chartex" xmlns:cx6="http://schemas.microsoft.com/office/drawing/2016/5/12/chartex" xmlns:cx7="http://schemas.microsoft.com/office/drawing/2016/5/13/chartex" xmlns:cx8="http://schemas.microsoft.com/office/drawing/2016/5/14/chartex" xmlns:mc="http://schemas.openxmlformats.org/markup-compatibility/2006" xmlns:aink="http://schemas.microsoft.com/office/drawing/2016/ink" xmlns:am3d="http://schemas.microsoft.com/office/drawing/2017/model3d" xmlns:o="urn:schemas-microsoft-com:office:office" xmlns:oel="http://schemas.microsoft.com/office/2019/extlst" xmlns:r="http://schemas.openxmlformats.org/officeDocument/2006/relationships" xmlns:m="http://schemas.openxmlformats.org/officeDocument/2006/math" xmlns:v="urn:schemas-microsoft-com:vml" xmlns:wp14="http://schemas.microsoft.com/office/word/2010/wordprocessingDrawing" xmlns:wp="http://schemas.openxmlformats.org/drawingml/2006/wordprocessingDrawing" xmlns:w10="urn:schemas-microsoft-com:office:word" xmlns:w="http://schemas.openxmlformats.org/wordprocessingml/2006/main" xmlns:w14="http://schemas.microsoft.com/office/word/2010/wordml" xmlns:w15="http://schemas.microsoft.com/office/word/2012/wordml" xmlns:w16cex="http://schemas.microsoft.com/office/word/2018/wordml/cex" xmlns:w16cid="http://schemas.microsoft.com/office/word/2016/wordml/cid" xmlns:w16="http://schemas.microsoft.com/office/word/2018/wordml" xmlns:w16du="http://schemas.microsoft.com/office/word/2023/wordml/word16du" xmlns:w16sdtdh="http://schemas.microsoft.com/office/word/2020/wordml/sdtdatahash" xmlns:w16sdtfl="http://schemas.microsoft.com/office/word/2024/wordml/sdtformatlock" xmlns:w16se="http://schemas.microsoft.com/office/word/2015/wordml/symex" xmlns:wpg="http://schemas.microsoft.com/office/word/2010/wordprocessingGroup" xmlns:wpi="http://schemas.microsoft.com/office/word/2010/wordprocessingInk" xmlns:wne="http://schemas.microsoft.com/office/word/2006/wordml" xmlns:wps="http://schemas.microsoft.com/office/word/2010/wordprocessingShape" mc:Ignorable="w14 w15 w16se w16cid w16 w16cex w16sdtdh w16sdtfl w16du wp14">
+<w:endnotes xmlns:wpc="http://schemas.microsoft.com/office/word/2010/wordprocessingCanvas" xmlns:cx="http://schemas.microsoft.com/office/drawing/2014/chartex" xmlns:cx1="http://schemas.microsoft.com/office/drawing/2015/9/8/chartex" xmlns:cx2="http://schemas.microsoft.com/office/drawing/2015/10/21/chartex" xmlns:cx3="http://schemas.microsoft.com/office/drawing/2016/5/9/chartex" xmlns:cx4="http://schemas.microsoft.com/office/drawing/2016/5/10/chartex" xmlns:cx5="http://schemas.microsoft.com/office/drawing/2016/5/11/chartex" xmlns:cx6="http://schemas.microsoft.com/office/drawing/2016/5/12/chartex" xmlns:cx7="http://schemas.microsoft.com/office/drawing/2016/5/13/chartex" xmlns:cx8="http://schemas.microsoft.com/office/drawing/2016/5/14/chartex" xmlns:mc="http://schemas.openxmlformats.org/markup-compatibility/2006" xmlns:aink="http://schemas.microsoft.com/office/drawing/2016/ink" xmlns:am3d="http://schemas.microsoft.com/office/drawing/2017/model3d" xmlns:o="urn:schemas-microsoft-com:office:office" xmlns:oel="http://schemas.microsoft.com/office/2019/extlst" xmlns:r="http://schemas.openxmlformats.org/officeDocument/2006/relationships" xmlns:m="http://schemas.openxmlformats.org/officeDocument/2006/math" xmlns:v="urn:schemas-microsoft-com:vml" xmlns:wp14="http://schemas.microsoft.com/office/word/2010/wordprocessingDrawing" xmlns:wp="http://schemas.openxmlformats.org/drawingml/2006/wordprocessingDrawing" xmlns:w10="urn:schemas-microsoft-com:office:word" xmlns:w="http://schemas.openxmlformats.org/wordprocessingml/2006/main" xmlns:w14="http://schemas.microsoft.com/office/word/2010/wordml" xmlns:w15="http://schemas.microsoft.com/office/word/2012/wordml" xmlns:w16cex="http://schemas.microsoft.com/office/word/2018/wordml/cex" xmlns:w16cid="http://schemas.microsoft.com/office/word/2016/wordml/cid" xmlns:w16="http://schemas.microsoft.com/office/word/2018/wordml" xmlns:w16du="http://schemas.microsoft.com/office/word/2023/wordml/word16du" xmlns:w16sdtdh="http://schemas.microsoft.com/office/word/2020/wordml/sdtdatahash" xmlns:w16se="http://schemas.microsoft.com/office/word/2015/wordml/symex" xmlns:wpg="http://schemas.microsoft.com/office/word/2010/wordprocessingGroup" xmlns:wpi="http://schemas.microsoft.com/office/word/2010/wordprocessingInk" xmlns:wne="http://schemas.microsoft.com/office/word/2006/wordml" xmlns:wps="http://schemas.microsoft.com/office/word/2010/wordprocessingShape" mc:Ignorable="w14 w15 w16se w16cid w16 w16cex w16sdtdh w16du wp14">
   <w:endnote w:type="separator" w:id="-1">
     <w:p>
       <w:r>
@@ -3183,7 +2845,7 @@
 </file>
 
 <file path=word/footer1.xml><?xml version="1.0" encoding="utf-8"?>
-<w:ftr xmlns:wpc="http://schemas.microsoft.com/office/word/2010/wordprocessingCanvas" xmlns:cx="http://schemas.microsoft.com/office/drawing/2014/chartex" xmlns:cx1="http://schemas.microsoft.com/office/drawing/2015/9/8/chartex" xmlns:cx2="http://schemas.microsoft.com/office/drawing/2015/10/21/chartex" xmlns:cx3="http://schemas.microsoft.com/office/drawing/2016/5/9/chartex" xmlns:cx4="http://schemas.microsoft.com/office/drawing/2016/5/10/chartex" xmlns:cx5="http://schemas.microsoft.com/office/drawing/2016/5/11/chartex" xmlns:cx6="http://schemas.microsoft.com/office/drawing/2016/5/12/chartex" xmlns:cx7="http://schemas.microsoft.com/office/drawing/2016/5/13/chartex" xmlns:cx8="http://schemas.microsoft.com/office/drawing/2016/5/14/chartex" xmlns:mc="http://schemas.openxmlformats.org/markup-compatibility/2006" xmlns:aink="http://schemas.microsoft.com/office/drawing/2016/ink" xmlns:am3d="http://schemas.microsoft.com/office/drawing/2017/model3d" xmlns:o="urn:schemas-microsoft-com:office:office" xmlns:oel="http://schemas.microsoft.com/office/2019/extlst" xmlns:r="http://schemas.openxmlformats.org/officeDocument/2006/relationships" xmlns:m="http://schemas.openxmlformats.org/officeDocument/2006/math" xmlns:v="urn:schemas-microsoft-com:vml" xmlns:wp14="http://schemas.microsoft.com/office/word/2010/wordprocessingDrawing" xmlns:wp="http://schemas.openxmlformats.org/drawingml/2006/wordprocessingDrawing" xmlns:w10="urn:schemas-microsoft-com:office:word" xmlns:w="http://schemas.openxmlformats.org/wordprocessingml/2006/main" xmlns:w14="http://schemas.microsoft.com/office/word/2010/wordml" xmlns:w15="http://schemas.microsoft.com/office/word/2012/wordml" xmlns:w16cex="http://schemas.microsoft.com/office/word/2018/wordml/cex" xmlns:w16cid="http://schemas.microsoft.com/office/word/2016/wordml/cid" xmlns:w16="http://schemas.microsoft.com/office/word/2018/wordml" xmlns:w16du="http://schemas.microsoft.com/office/word/2023/wordml/word16du" xmlns:w16sdtdh="http://schemas.microsoft.com/office/word/2020/wordml/sdtdatahash" xmlns:w16sdtfl="http://schemas.microsoft.com/office/word/2024/wordml/sdtformatlock" xmlns:w16se="http://schemas.microsoft.com/office/word/2015/wordml/symex" xmlns:wpg="http://schemas.microsoft.com/office/word/2010/wordprocessingGroup" xmlns:wpi="http://schemas.microsoft.com/office/word/2010/wordprocessingInk" xmlns:wne="http://schemas.microsoft.com/office/word/2006/wordml" xmlns:wps="http://schemas.microsoft.com/office/word/2010/wordprocessingShape" mc:Ignorable="w14 w15 w16se w16cid w16 w16cex w16sdtdh w16sdtfl w16du wp14">
+<w:ftr xmlns:wpc="http://schemas.microsoft.com/office/word/2010/wordprocessingCanvas" xmlns:cx="http://schemas.microsoft.com/office/drawing/2014/chartex" xmlns:cx1="http://schemas.microsoft.com/office/drawing/2015/9/8/chartex" xmlns:cx2="http://schemas.microsoft.com/office/drawing/2015/10/21/chartex" xmlns:cx3="http://schemas.microsoft.com/office/drawing/2016/5/9/chartex" xmlns:cx4="http://schemas.microsoft.com/office/drawing/2016/5/10/chartex" xmlns:cx5="http://schemas.microsoft.com/office/drawing/2016/5/11/chartex" xmlns:cx6="http://schemas.microsoft.com/office/drawing/2016/5/12/chartex" xmlns:cx7="http://schemas.microsoft.com/office/drawing/2016/5/13/chartex" xmlns:cx8="http://schemas.microsoft.com/office/drawing/2016/5/14/chartex" xmlns:mc="http://schemas.openxmlformats.org/markup-compatibility/2006" xmlns:aink="http://schemas.microsoft.com/office/drawing/2016/ink" xmlns:am3d="http://schemas.microsoft.com/office/drawing/2017/model3d" xmlns:o="urn:schemas-microsoft-com:office:office" xmlns:oel="http://schemas.microsoft.com/office/2019/extlst" xmlns:r="http://schemas.openxmlformats.org/officeDocument/2006/relationships" xmlns:m="http://schemas.openxmlformats.org/officeDocument/2006/math" xmlns:v="urn:schemas-microsoft-com:vml" xmlns:wp14="http://schemas.microsoft.com/office/word/2010/wordprocessingDrawing" xmlns:wp="http://schemas.openxmlformats.org/drawingml/2006/wordprocessingDrawing" xmlns:w10="urn:schemas-microsoft-com:office:word" xmlns:w="http://schemas.openxmlformats.org/wordprocessingml/2006/main" xmlns:w14="http://schemas.microsoft.com/office/word/2010/wordml" xmlns:w15="http://schemas.microsoft.com/office/word/2012/wordml" xmlns:w16cex="http://schemas.microsoft.com/office/word/2018/wordml/cex" xmlns:w16cid="http://schemas.microsoft.com/office/word/2016/wordml/cid" xmlns:w16="http://schemas.microsoft.com/office/word/2018/wordml" xmlns:w16du="http://schemas.microsoft.com/office/word/2023/wordml/word16du" xmlns:w16sdtdh="http://schemas.microsoft.com/office/word/2020/wordml/sdtdatahash" xmlns:w16se="http://schemas.microsoft.com/office/word/2015/wordml/symex" xmlns:wpg="http://schemas.microsoft.com/office/word/2010/wordprocessingGroup" xmlns:wpi="http://schemas.microsoft.com/office/word/2010/wordprocessingInk" xmlns:wne="http://schemas.microsoft.com/office/word/2006/wordml" xmlns:wps="http://schemas.microsoft.com/office/word/2010/wordprocessingShape" mc:Ignorable="w14 w15 w16se w16cid w16 w16cex w16sdtdh w16du wp14">
   <w:p>
     <w:pPr>
       <w:pStyle w:val="Footer"/>
@@ -3251,7 +2913,7 @@
 </file>
 
 <file path=word/footer2.xml><?xml version="1.0" encoding="utf-8"?>
-<w:ftr xmlns:wpc="http://schemas.microsoft.com/office/word/2010/wordprocessingCanvas" xmlns:cx="http://schemas.microsoft.com/office/drawing/2014/chartex" xmlns:cx1="http://schemas.microsoft.com/office/drawing/2015/9/8/chartex" xmlns:cx2="http://schemas.microsoft.com/office/drawing/2015/10/21/chartex" xmlns:cx3="http://schemas.microsoft.com/office/drawing/2016/5/9/chartex" xmlns:cx4="http://schemas.microsoft.com/office/drawing/2016/5/10/chartex" xmlns:cx5="http://schemas.microsoft.com/office/drawing/2016/5/11/chartex" xmlns:cx6="http://schemas.microsoft.com/office/drawing/2016/5/12/chartex" xmlns:cx7="http://schemas.microsoft.com/office/drawing/2016/5/13/chartex" xmlns:cx8="http://schemas.microsoft.com/office/drawing/2016/5/14/chartex" xmlns:mc="http://schemas.openxmlformats.org/markup-compatibility/2006" xmlns:aink="http://schemas.microsoft.com/office/drawing/2016/ink" xmlns:am3d="http://schemas.microsoft.com/office/drawing/2017/model3d" xmlns:o="urn:schemas-microsoft-com:office:office" xmlns:oel="http://schemas.microsoft.com/office/2019/extlst" xmlns:r="http://schemas.openxmlformats.org/officeDocument/2006/relationships" xmlns:m="http://schemas.openxmlformats.org/officeDocument/2006/math" xmlns:v="urn:schemas-microsoft-com:vml" xmlns:wp14="http://schemas.microsoft.com/office/word/2010/wordprocessingDrawing" xmlns:wp="http://schemas.openxmlformats.org/drawingml/2006/wordprocessingDrawing" xmlns:w10="urn:schemas-microsoft-com:office:word" xmlns:w="http://schemas.openxmlformats.org/wordprocessingml/2006/main" xmlns:w14="http://schemas.microsoft.com/office/word/2010/wordml" xmlns:w15="http://schemas.microsoft.com/office/word/2012/wordml" xmlns:w16cex="http://schemas.microsoft.com/office/word/2018/wordml/cex" xmlns:w16cid="http://schemas.microsoft.com/office/word/2016/wordml/cid" xmlns:w16="http://schemas.microsoft.com/office/word/2018/wordml" xmlns:w16du="http://schemas.microsoft.com/office/word/2023/wordml/word16du" xmlns:w16sdtdh="http://schemas.microsoft.com/office/word/2020/wordml/sdtdatahash" xmlns:w16sdtfl="http://schemas.microsoft.com/office/word/2024/wordml/sdtformatlock" xmlns:w16se="http://schemas.microsoft.com/office/word/2015/wordml/symex" xmlns:wpg="http://schemas.microsoft.com/office/word/2010/wordprocessingGroup" xmlns:wpi="http://schemas.microsoft.com/office/word/2010/wordprocessingInk" xmlns:wne="http://schemas.microsoft.com/office/word/2006/wordml" xmlns:wps="http://schemas.microsoft.com/office/word/2010/wordprocessingShape" mc:Ignorable="w14 w15 w16se w16cid w16 w16cex w16sdtdh w16sdtfl w16du wp14">
+<w:ftr xmlns:wpc="http://schemas.microsoft.com/office/word/2010/wordprocessingCanvas" xmlns:cx="http://schemas.microsoft.com/office/drawing/2014/chartex" xmlns:cx1="http://schemas.microsoft.com/office/drawing/2015/9/8/chartex" xmlns:cx2="http://schemas.microsoft.com/office/drawing/2015/10/21/chartex" xmlns:cx3="http://schemas.microsoft.com/office/drawing/2016/5/9/chartex" xmlns:cx4="http://schemas.microsoft.com/office/drawing/2016/5/10/chartex" xmlns:cx5="http://schemas.microsoft.com/office/drawing/2016/5/11/chartex" xmlns:cx6="http://schemas.microsoft.com/office/drawing/2016/5/12/chartex" xmlns:cx7="http://schemas.microsoft.com/office/drawing/2016/5/13/chartex" xmlns:cx8="http://schemas.microsoft.com/office/drawing/2016/5/14/chartex" xmlns:mc="http://schemas.openxmlformats.org/markup-compatibility/2006" xmlns:aink="http://schemas.microsoft.com/office/drawing/2016/ink" xmlns:am3d="http://schemas.microsoft.com/office/drawing/2017/model3d" xmlns:o="urn:schemas-microsoft-com:office:office" xmlns:oel="http://schemas.microsoft.com/office/2019/extlst" xmlns:r="http://schemas.openxmlformats.org/officeDocument/2006/relationships" xmlns:m="http://schemas.openxmlformats.org/officeDocument/2006/math" xmlns:v="urn:schemas-microsoft-com:vml" xmlns:wp14="http://schemas.microsoft.com/office/word/2010/wordprocessingDrawing" xmlns:wp="http://schemas.openxmlformats.org/drawingml/2006/wordprocessingDrawing" xmlns:w10="urn:schemas-microsoft-com:office:word" xmlns:w="http://schemas.openxmlformats.org/wordprocessingml/2006/main" xmlns:w14="http://schemas.microsoft.com/office/word/2010/wordml" xmlns:w15="http://schemas.microsoft.com/office/word/2012/wordml" xmlns:w16cex="http://schemas.microsoft.com/office/word/2018/wordml/cex" xmlns:w16cid="http://schemas.microsoft.com/office/word/2016/wordml/cid" xmlns:w16="http://schemas.microsoft.com/office/word/2018/wordml" xmlns:w16du="http://schemas.microsoft.com/office/word/2023/wordml/word16du" xmlns:w16sdtdh="http://schemas.microsoft.com/office/word/2020/wordml/sdtdatahash" xmlns:w16se="http://schemas.microsoft.com/office/word/2015/wordml/symex" xmlns:wpg="http://schemas.microsoft.com/office/word/2010/wordprocessingGroup" xmlns:wpi="http://schemas.microsoft.com/office/word/2010/wordprocessingInk" xmlns:wne="http://schemas.microsoft.com/office/word/2006/wordml" xmlns:wps="http://schemas.microsoft.com/office/word/2010/wordprocessingShape" mc:Ignorable="w14 w15 w16se w16cid w16 w16cex w16sdtdh w16du wp14">
   <w:p>
     <w:pPr>
       <w:pStyle w:val="Footer"/>
@@ -3344,7 +3006,7 @@
 </file>
 
 <file path=word/footnotes.xml><?xml version="1.0" encoding="utf-8"?>
-<w:footnotes xmlns:wpc="http://schemas.microsoft.com/office/word/2010/wordprocessingCanvas" xmlns:cx="http://schemas.microsoft.com/office/drawing/2014/chartex" xmlns:cx1="http://schemas.microsoft.com/office/drawing/2015/9/8/chartex" xmlns:cx2="http://schemas.microsoft.com/office/drawing/2015/10/21/chartex" xmlns:cx3="http://schemas.microsoft.com/office/drawing/2016/5/9/chartex" xmlns:cx4="http://schemas.microsoft.com/office/drawing/2016/5/10/chartex" xmlns:cx5="http://schemas.microsoft.com/office/drawing/2016/5/11/chartex" xmlns:cx6="http://schemas.microsoft.com/office/drawing/2016/5/12/chartex" xmlns:cx7="http://schemas.microsoft.com/office/drawing/2016/5/13/chartex" xmlns:cx8="http://schemas.microsoft.com/office/drawing/2016/5/14/chartex" xmlns:mc="http://schemas.openxmlformats.org/markup-compatibility/2006" xmlns:aink="http://schemas.microsoft.com/office/drawing/2016/ink" xmlns:am3d="http://schemas.microsoft.com/office/drawing/2017/model3d" xmlns:o="urn:schemas-microsoft-com:office:office" xmlns:oel="http://schemas.microsoft.com/office/2019/extlst" xmlns:r="http://schemas.openxmlformats.org/officeDocument/2006/relationships" xmlns:m="http://schemas.openxmlformats.org/officeDocument/2006/math" xmlns:v="urn:schemas-microsoft-com:vml" xmlns:wp14="http://schemas.microsoft.com/office/word/2010/wordprocessingDrawing" xmlns:wp="http://schemas.openxmlformats.org/drawingml/2006/wordprocessingDrawing" xmlns:w10="urn:schemas-microsoft-com:office:word" xmlns:w="http://schemas.openxmlformats.org/wordprocessingml/2006/main" xmlns:w14="http://schemas.microsoft.com/office/word/2010/wordml" xmlns:w15="http://schemas.microsoft.com/office/word/2012/wordml" xmlns:w16cex="http://schemas.microsoft.com/office/word/2018/wordml/cex" xmlns:w16cid="http://schemas.microsoft.com/office/word/2016/wordml/cid" xmlns:w16="http://schemas.microsoft.com/office/word/2018/wordml" xmlns:w16du="http://schemas.microsoft.com/office/word/2023/wordml/word16du" xmlns:w16sdtdh="http://schemas.microsoft.com/office/word/2020/wordml/sdtdatahash" xmlns:w16sdtfl="http://schemas.microsoft.com/office/word/2024/wordml/sdtformatlock" xmlns:w16se="http://schemas.microsoft.com/office/word/2015/wordml/symex" xmlns:wpg="http://schemas.microsoft.com/office/word/2010/wordprocessingGroup" xmlns:wpi="http://schemas.microsoft.com/office/word/2010/wordprocessingInk" xmlns:wne="http://schemas.microsoft.com/office/word/2006/wordml" xmlns:wps="http://schemas.microsoft.com/office/word/2010/wordprocessingShape" mc:Ignorable="w14 w15 w16se w16cid w16 w16cex w16sdtdh w16sdtfl w16du wp14">
+<w:footnotes xmlns:wpc="http://schemas.microsoft.com/office/word/2010/wordprocessingCanvas" xmlns:cx="http://schemas.microsoft.com/office/drawing/2014/chartex" xmlns:cx1="http://schemas.microsoft.com/office/drawing/2015/9/8/chartex" xmlns:cx2="http://schemas.microsoft.com/office/drawing/2015/10/21/chartex" xmlns:cx3="http://schemas.microsoft.com/office/drawing/2016/5/9/chartex" xmlns:cx4="http://schemas.microsoft.com/office/drawing/2016/5/10/chartex" xmlns:cx5="http://schemas.microsoft.com/office/drawing/2016/5/11/chartex" xmlns:cx6="http://schemas.microsoft.com/office/drawing/2016/5/12/chartex" xmlns:cx7="http://schemas.microsoft.com/office/drawing/2016/5/13/chartex" xmlns:cx8="http://schemas.microsoft.com/office/drawing/2016/5/14/chartex" xmlns:mc="http://schemas.openxmlformats.org/markup-compatibility/2006" xmlns:aink="http://schemas.microsoft.com/office/drawing/2016/ink" xmlns:am3d="http://schemas.microsoft.com/office/drawing/2017/model3d" xmlns:o="urn:schemas-microsoft-com:office:office" xmlns:oel="http://schemas.microsoft.com/office/2019/extlst" xmlns:r="http://schemas.openxmlformats.org/officeDocument/2006/relationships" xmlns:m="http://schemas.openxmlformats.org/officeDocument/2006/math" xmlns:v="urn:schemas-microsoft-com:vml" xmlns:wp14="http://schemas.microsoft.com/office/word/2010/wordprocessingDrawing" xmlns:wp="http://schemas.openxmlformats.org/drawingml/2006/wordprocessingDrawing" xmlns:w10="urn:schemas-microsoft-com:office:word" xmlns:w="http://schemas.openxmlformats.org/wordprocessingml/2006/main" xmlns:w14="http://schemas.microsoft.com/office/word/2010/wordml" xmlns:w15="http://schemas.microsoft.com/office/word/2012/wordml" xmlns:w16cex="http://schemas.microsoft.com/office/word/2018/wordml/cex" xmlns:w16cid="http://schemas.microsoft.com/office/word/2016/wordml/cid" xmlns:w16="http://schemas.microsoft.com/office/word/2018/wordml" xmlns:w16du="http://schemas.microsoft.com/office/word/2023/wordml/word16du" xmlns:w16sdtdh="http://schemas.microsoft.com/office/word/2020/wordml/sdtdatahash" xmlns:w16se="http://schemas.microsoft.com/office/word/2015/wordml/symex" xmlns:wpg="http://schemas.microsoft.com/office/word/2010/wordprocessingGroup" xmlns:wpi="http://schemas.microsoft.com/office/word/2010/wordprocessingInk" xmlns:wne="http://schemas.microsoft.com/office/word/2006/wordml" xmlns:wps="http://schemas.microsoft.com/office/word/2010/wordprocessingShape" mc:Ignorable="w14 w15 w16se w16cid w16 w16cex w16sdtdh w16du wp14">
   <w:footnote w:type="separator" w:id="-1">
     <w:p>
       <w:r>
@@ -3363,7 +3025,7 @@
 </file>
 
 <file path=word/header1.xml><?xml version="1.0" encoding="utf-8"?>
-<w:hdr xmlns:wpc="http://schemas.microsoft.com/office/word/2010/wordprocessingCanvas" xmlns:cx="http://schemas.microsoft.com/office/drawing/2014/chartex" xmlns:cx1="http://schemas.microsoft.com/office/drawing/2015/9/8/chartex" xmlns:cx2="http://schemas.microsoft.com/office/drawing/2015/10/21/chartex" xmlns:cx3="http://schemas.microsoft.com/office/drawing/2016/5/9/chartex" xmlns:cx4="http://schemas.microsoft.com/office/drawing/2016/5/10/chartex" xmlns:cx5="http://schemas.microsoft.com/office/drawing/2016/5/11/chartex" xmlns:cx6="http://schemas.microsoft.com/office/drawing/2016/5/12/chartex" xmlns:cx7="http://schemas.microsoft.com/office/drawing/2016/5/13/chartex" xmlns:cx8="http://schemas.microsoft.com/office/drawing/2016/5/14/chartex" xmlns:mc="http://schemas.openxmlformats.org/markup-compatibility/2006" xmlns:aink="http://schemas.microsoft.com/office/drawing/2016/ink" xmlns:am3d="http://schemas.microsoft.com/office/drawing/2017/model3d" xmlns:o="urn:schemas-microsoft-com:office:office" xmlns:oel="http://schemas.microsoft.com/office/2019/extlst" xmlns:r="http://schemas.openxmlformats.org/officeDocument/2006/relationships" xmlns:m="http://schemas.openxmlformats.org/officeDocument/2006/math" xmlns:v="urn:schemas-microsoft-com:vml" xmlns:wp14="http://schemas.microsoft.com/office/word/2010/wordprocessingDrawing" xmlns:wp="http://schemas.openxmlformats.org/drawingml/2006/wordprocessingDrawing" xmlns:w10="urn:schemas-microsoft-com:office:word" xmlns:w="http://schemas.openxmlformats.org/wordprocessingml/2006/main" xmlns:w14="http://schemas.microsoft.com/office/word/2010/wordml" xmlns:w15="http://schemas.microsoft.com/office/word/2012/wordml" xmlns:w16cex="http://schemas.microsoft.com/office/word/2018/wordml/cex" xmlns:w16cid="http://schemas.microsoft.com/office/word/2016/wordml/cid" xmlns:w16="http://schemas.microsoft.com/office/word/2018/wordml" xmlns:w16du="http://schemas.microsoft.com/office/word/2023/wordml/word16du" xmlns:w16sdtdh="http://schemas.microsoft.com/office/word/2020/wordml/sdtdatahash" xmlns:w16sdtfl="http://schemas.microsoft.com/office/word/2024/wordml/sdtformatlock" xmlns:w16se="http://schemas.microsoft.com/office/word/2015/wordml/symex" xmlns:wpg="http://schemas.microsoft.com/office/word/2010/wordprocessingGroup" xmlns:wpi="http://schemas.microsoft.com/office/word/2010/wordprocessingInk" xmlns:wne="http://schemas.microsoft.com/office/word/2006/wordml" xmlns:wps="http://schemas.microsoft.com/office/word/2010/wordprocessingShape" mc:Ignorable="w14 w15 w16se w16cid w16 w16cex w16sdtdh w16sdtfl w16du wp14">
+<w:hdr xmlns:wpc="http://schemas.microsoft.com/office/word/2010/wordprocessingCanvas" xmlns:cx="http://schemas.microsoft.com/office/drawing/2014/chartex" xmlns:cx1="http://schemas.microsoft.com/office/drawing/2015/9/8/chartex" xmlns:cx2="http://schemas.microsoft.com/office/drawing/2015/10/21/chartex" xmlns:cx3="http://schemas.microsoft.com/office/drawing/2016/5/9/chartex" xmlns:cx4="http://schemas.microsoft.com/office/drawing/2016/5/10/chartex" xmlns:cx5="http://schemas.microsoft.com/office/drawing/2016/5/11/chartex" xmlns:cx6="http://schemas.microsoft.com/office/drawing/2016/5/12/chartex" xmlns:cx7="http://schemas.microsoft.com/office/drawing/2016/5/13/chartex" xmlns:cx8="http://schemas.microsoft.com/office/drawing/2016/5/14/chartex" xmlns:mc="http://schemas.openxmlformats.org/markup-compatibility/2006" xmlns:aink="http://schemas.microsoft.com/office/drawing/2016/ink" xmlns:am3d="http://schemas.microsoft.com/office/drawing/2017/model3d" xmlns:o="urn:schemas-microsoft-com:office:office" xmlns:oel="http://schemas.microsoft.com/office/2019/extlst" xmlns:r="http://schemas.openxmlformats.org/officeDocument/2006/relationships" xmlns:m="http://schemas.openxmlformats.org/officeDocument/2006/math" xmlns:v="urn:schemas-microsoft-com:vml" xmlns:wp14="http://schemas.microsoft.com/office/word/2010/wordprocessingDrawing" xmlns:wp="http://schemas.openxmlformats.org/drawingml/2006/wordprocessingDrawing" xmlns:w10="urn:schemas-microsoft-com:office:word" xmlns:w="http://schemas.openxmlformats.org/wordprocessingml/2006/main" xmlns:w14="http://schemas.microsoft.com/office/word/2010/wordml" xmlns:w15="http://schemas.microsoft.com/office/word/2012/wordml" xmlns:w16cex="http://schemas.microsoft.com/office/word/2018/wordml/cex" xmlns:w16cid="http://schemas.microsoft.com/office/word/2016/wordml/cid" xmlns:w16="http://schemas.microsoft.com/office/word/2018/wordml" xmlns:w16du="http://schemas.microsoft.com/office/word/2023/wordml/word16du" xmlns:w16sdtdh="http://schemas.microsoft.com/office/word/2020/wordml/sdtdatahash" xmlns:w16se="http://schemas.microsoft.com/office/word/2015/wordml/symex" xmlns:wpg="http://schemas.microsoft.com/office/word/2010/wordprocessingGroup" xmlns:wpi="http://schemas.microsoft.com/office/word/2010/wordprocessingInk" xmlns:wne="http://schemas.microsoft.com/office/word/2006/wordml" xmlns:wps="http://schemas.microsoft.com/office/word/2010/wordprocessingShape" mc:Ignorable="w14 w15 w16se w16cid w16 w16cex w16sdtdh w16du wp14">
   <w:p>
     <w:pPr>
       <w:pStyle w:val="Header"/>
@@ -3398,7 +3060,7 @@
 </file>
 
 <file path=word/header2.xml><?xml version="1.0" encoding="utf-8"?>
-<w:hdr xmlns:wpc="http://schemas.microsoft.com/office/word/2010/wordprocessingCanvas" xmlns:cx="http://schemas.microsoft.com/office/drawing/2014/chartex" xmlns:cx1="http://schemas.microsoft.com/office/drawing/2015/9/8/chartex" xmlns:cx2="http://schemas.microsoft.com/office/drawing/2015/10/21/chartex" xmlns:cx3="http://schemas.microsoft.com/office/drawing/2016/5/9/chartex" xmlns:cx4="http://schemas.microsoft.com/office/drawing/2016/5/10/chartex" xmlns:cx5="http://schemas.microsoft.com/office/drawing/2016/5/11/chartex" xmlns:cx6="http://schemas.microsoft.com/office/drawing/2016/5/12/chartex" xmlns:cx7="http://schemas.microsoft.com/office/drawing/2016/5/13/chartex" xmlns:cx8="http://schemas.microsoft.com/office/drawing/2016/5/14/chartex" xmlns:mc="http://schemas.openxmlformats.org/markup-compatibility/2006" xmlns:aink="http://schemas.microsoft.com/office/drawing/2016/ink" xmlns:am3d="http://schemas.microsoft.com/office/drawing/2017/model3d" xmlns:o="urn:schemas-microsoft-com:office:office" xmlns:oel="http://schemas.microsoft.com/office/2019/extlst" xmlns:r="http://schemas.openxmlformats.org/officeDocument/2006/relationships" xmlns:m="http://schemas.openxmlformats.org/officeDocument/2006/math" xmlns:v="urn:schemas-microsoft-com:vml" xmlns:wp14="http://schemas.microsoft.com/office/word/2010/wordprocessingDrawing" xmlns:wp="http://schemas.openxmlformats.org/drawingml/2006/wordprocessingDrawing" xmlns:w10="urn:schemas-microsoft-com:office:word" xmlns:w="http://schemas.openxmlformats.org/wordprocessingml/2006/main" xmlns:w14="http://schemas.microsoft.com/office/word/2010/wordml" xmlns:w15="http://schemas.microsoft.com/office/word/2012/wordml" xmlns:w16cex="http://schemas.microsoft.com/office/word/2018/wordml/cex" xmlns:w16cid="http://schemas.microsoft.com/office/word/2016/wordml/cid" xmlns:w16="http://schemas.microsoft.com/office/word/2018/wordml" xmlns:w16du="http://schemas.microsoft.com/office/word/2023/wordml/word16du" xmlns:w16sdtdh="http://schemas.microsoft.com/office/word/2020/wordml/sdtdatahash" xmlns:w16sdtfl="http://schemas.microsoft.com/office/word/2024/wordml/sdtformatlock" xmlns:w16se="http://schemas.microsoft.com/office/word/2015/wordml/symex" xmlns:wpg="http://schemas.microsoft.com/office/word/2010/wordprocessingGroup" xmlns:wpi="http://schemas.microsoft.com/office/word/2010/wordprocessingInk" xmlns:wne="http://schemas.microsoft.com/office/word/2006/wordml" xmlns:wps="http://schemas.microsoft.com/office/word/2010/wordprocessingShape" mc:Ignorable="w14 w15 w16se w16cid w16 w16cex w16sdtdh w16sdtfl w16du wp14">
+<w:hdr xmlns:wpc="http://schemas.microsoft.com/office/word/2010/wordprocessingCanvas" xmlns:cx="http://schemas.microsoft.com/office/drawing/2014/chartex" xmlns:cx1="http://schemas.microsoft.com/office/drawing/2015/9/8/chartex" xmlns:cx2="http://schemas.microsoft.com/office/drawing/2015/10/21/chartex" xmlns:cx3="http://schemas.microsoft.com/office/drawing/2016/5/9/chartex" xmlns:cx4="http://schemas.microsoft.com/office/drawing/2016/5/10/chartex" xmlns:cx5="http://schemas.microsoft.com/office/drawing/2016/5/11/chartex" xmlns:cx6="http://schemas.microsoft.com/office/drawing/2016/5/12/chartex" xmlns:cx7="http://schemas.microsoft.com/office/drawing/2016/5/13/chartex" xmlns:cx8="http://schemas.microsoft.com/office/drawing/2016/5/14/chartex" xmlns:mc="http://schemas.openxmlformats.org/markup-compatibility/2006" xmlns:aink="http://schemas.microsoft.com/office/drawing/2016/ink" xmlns:am3d="http://schemas.microsoft.com/office/drawing/2017/model3d" xmlns:o="urn:schemas-microsoft-com:office:office" xmlns:oel="http://schemas.microsoft.com/office/2019/extlst" xmlns:r="http://schemas.openxmlformats.org/officeDocument/2006/relationships" xmlns:m="http://schemas.openxmlformats.org/officeDocument/2006/math" xmlns:v="urn:schemas-microsoft-com:vml" xmlns:wp14="http://schemas.microsoft.com/office/word/2010/wordprocessingDrawing" xmlns:wp="http://schemas.openxmlformats.org/drawingml/2006/wordprocessingDrawing" xmlns:w10="urn:schemas-microsoft-com:office:word" xmlns:w="http://schemas.openxmlformats.org/wordprocessingml/2006/main" xmlns:w14="http://schemas.microsoft.com/office/word/2010/wordml" xmlns:w15="http://schemas.microsoft.com/office/word/2012/wordml" xmlns:w16cex="http://schemas.microsoft.com/office/word/2018/wordml/cex" xmlns:w16cid="http://schemas.microsoft.com/office/word/2016/wordml/cid" xmlns:w16="http://schemas.microsoft.com/office/word/2018/wordml" xmlns:w16du="http://schemas.microsoft.com/office/word/2023/wordml/word16du" xmlns:w16sdtdh="http://schemas.microsoft.com/office/word/2020/wordml/sdtdatahash" xmlns:w16se="http://schemas.microsoft.com/office/word/2015/wordml/symex" xmlns:wpg="http://schemas.microsoft.com/office/word/2010/wordprocessingGroup" xmlns:wpi="http://schemas.microsoft.com/office/word/2010/wordprocessingInk" xmlns:wne="http://schemas.microsoft.com/office/word/2006/wordml" xmlns:wps="http://schemas.microsoft.com/office/word/2010/wordprocessingShape" mc:Ignorable="w14 w15 w16se w16cid w16 w16cex w16sdtdh w16du wp14">
   <w:p>
     <w:pPr>
       <w:pStyle w:val="Header"/>
@@ -3597,7 +3259,7 @@
 </file>
 
 <file path=word/numbering.xml><?xml version="1.0" encoding="utf-8"?>
-<w:numbering xmlns:wpc="http://schemas.microsoft.com/office/word/2010/wordprocessingCanvas" xmlns:cx="http://schemas.microsoft.com/office/drawing/2014/chartex" xmlns:cx1="http://schemas.microsoft.com/office/drawing/2015/9/8/chartex" xmlns:cx2="http://schemas.microsoft.com/office/drawing/2015/10/21/chartex" xmlns:cx3="http://schemas.microsoft.com/office/drawing/2016/5/9/chartex" xmlns:cx4="http://schemas.microsoft.com/office/drawing/2016/5/10/chartex" xmlns:cx5="http://schemas.microsoft.com/office/drawing/2016/5/11/chartex" xmlns:cx6="http://schemas.microsoft.com/office/drawing/2016/5/12/chartex" xmlns:cx7="http://schemas.microsoft.com/office/drawing/2016/5/13/chartex" xmlns:cx8="http://schemas.microsoft.com/office/drawing/2016/5/14/chartex" xmlns:mc="http://schemas.openxmlformats.org/markup-compatibility/2006" xmlns:aink="http://schemas.microsoft.com/office/drawing/2016/ink" xmlns:am3d="http://schemas.microsoft.com/office/drawing/2017/model3d" xmlns:o="urn:schemas-microsoft-com:office:office" xmlns:oel="http://schemas.microsoft.com/office/2019/extlst" xmlns:r="http://schemas.openxmlformats.org/officeDocument/2006/relationships" xmlns:m="http://schemas.openxmlformats.org/officeDocument/2006/math" xmlns:v="urn:schemas-microsoft-com:vml" xmlns:wp14="http://schemas.microsoft.com/office/word/2010/wordprocessingDrawing" xmlns:wp="http://schemas.openxmlformats.org/drawingml/2006/wordprocessingDrawing" xmlns:w10="urn:schemas-microsoft-com:office:word" xmlns:w="http://schemas.openxmlformats.org/wordprocessingml/2006/main" xmlns:w14="http://schemas.microsoft.com/office/word/2010/wordml" xmlns:w15="http://schemas.microsoft.com/office/word/2012/wordml" xmlns:w16cex="http://schemas.microsoft.com/office/word/2018/wordml/cex" xmlns:w16cid="http://schemas.microsoft.com/office/word/2016/wordml/cid" xmlns:w16="http://schemas.microsoft.com/office/word/2018/wordml" xmlns:w16du="http://schemas.microsoft.com/office/word/2023/wordml/word16du" xmlns:w16sdtdh="http://schemas.microsoft.com/office/word/2020/wordml/sdtdatahash" xmlns:w16sdtfl="http://schemas.microsoft.com/office/word/2024/wordml/sdtformatlock" xmlns:w16se="http://schemas.microsoft.com/office/word/2015/wordml/symex" xmlns:wpg="http://schemas.microsoft.com/office/word/2010/wordprocessingGroup" xmlns:wpi="http://schemas.microsoft.com/office/word/2010/wordprocessingInk" xmlns:wne="http://schemas.microsoft.com/office/word/2006/wordml" xmlns:wps="http://schemas.microsoft.com/office/word/2010/wordprocessingShape" mc:Ignorable="w14 w15 w16se w16cid w16 w16cex w16sdtdh w16sdtfl w16du wp14">
+<w:numbering xmlns:wpc="http://schemas.microsoft.com/office/word/2010/wordprocessingCanvas" xmlns:cx="http://schemas.microsoft.com/office/drawing/2014/chartex" xmlns:cx1="http://schemas.microsoft.com/office/drawing/2015/9/8/chartex" xmlns:cx2="http://schemas.microsoft.com/office/drawing/2015/10/21/chartex" xmlns:cx3="http://schemas.microsoft.com/office/drawing/2016/5/9/chartex" xmlns:cx4="http://schemas.microsoft.com/office/drawing/2016/5/10/chartex" xmlns:cx5="http://schemas.microsoft.com/office/drawing/2016/5/11/chartex" xmlns:cx6="http://schemas.microsoft.com/office/drawing/2016/5/12/chartex" xmlns:cx7="http://schemas.microsoft.com/office/drawing/2016/5/13/chartex" xmlns:cx8="http://schemas.microsoft.com/office/drawing/2016/5/14/chartex" xmlns:mc="http://schemas.openxmlformats.org/markup-compatibility/2006" xmlns:aink="http://schemas.microsoft.com/office/drawing/2016/ink" xmlns:am3d="http://schemas.microsoft.com/office/drawing/2017/model3d" xmlns:o="urn:schemas-microsoft-com:office:office" xmlns:oel="http://schemas.microsoft.com/office/2019/extlst" xmlns:r="http://schemas.openxmlformats.org/officeDocument/2006/relationships" xmlns:m="http://schemas.openxmlformats.org/officeDocument/2006/math" xmlns:v="urn:schemas-microsoft-com:vml" xmlns:wp14="http://schemas.microsoft.com/office/word/2010/wordprocessingDrawing" xmlns:wp="http://schemas.openxmlformats.org/drawingml/2006/wordprocessingDrawing" xmlns:w10="urn:schemas-microsoft-com:office:word" xmlns:w="http://schemas.openxmlformats.org/wordprocessingml/2006/main" xmlns:w14="http://schemas.microsoft.com/office/word/2010/wordml" xmlns:w15="http://schemas.microsoft.com/office/word/2012/wordml" xmlns:w16cex="http://schemas.microsoft.com/office/word/2018/wordml/cex" xmlns:w16cid="http://schemas.microsoft.com/office/word/2016/wordml/cid" xmlns:w16="http://schemas.microsoft.com/office/word/2018/wordml" xmlns:w16du="http://schemas.microsoft.com/office/word/2023/wordml/word16du" xmlns:w16sdtdh="http://schemas.microsoft.com/office/word/2020/wordml/sdtdatahash" xmlns:w16se="http://schemas.microsoft.com/office/word/2015/wordml/symex" xmlns:wpg="http://schemas.microsoft.com/office/word/2010/wordprocessingGroup" xmlns:wpi="http://schemas.microsoft.com/office/word/2010/wordprocessingInk" xmlns:wne="http://schemas.microsoft.com/office/word/2006/wordml" xmlns:wps="http://schemas.microsoft.com/office/word/2010/wordprocessingShape" mc:Ignorable="w14 w15 w16se w16cid w16 w16cex w16sdtdh w16du wp14">
   <w:abstractNum w:abstractNumId="0" w15:restartNumberingAfterBreak="0">
     <w:nsid w:val="04CB1960"/>
     <w:multiLevelType w:val="hybridMultilevel"/>
@@ -4418,7 +4080,7 @@
 </file>
 
 <file path=word/styles.xml><?xml version="1.0" encoding="utf-8"?>
-<w:styles xmlns:mc="http://schemas.openxmlformats.org/markup-compatibility/2006" xmlns:r="http://schemas.openxmlformats.org/officeDocument/2006/relationships" xmlns:w="http://schemas.openxmlformats.org/wordprocessingml/2006/main" xmlns:w14="http://schemas.microsoft.com/office/word/2010/wordml" xmlns:w15="http://schemas.microsoft.com/office/word/2012/wordml" xmlns:w16cex="http://schemas.microsoft.com/office/word/2018/wordml/cex" xmlns:w16cid="http://schemas.microsoft.com/office/word/2016/wordml/cid" xmlns:w16="http://schemas.microsoft.com/office/word/2018/wordml" xmlns:w16du="http://schemas.microsoft.com/office/word/2023/wordml/word16du" xmlns:w16sdtdh="http://schemas.microsoft.com/office/word/2020/wordml/sdtdatahash" xmlns:w16sdtfl="http://schemas.microsoft.com/office/word/2024/wordml/sdtformatlock" xmlns:w16se="http://schemas.microsoft.com/office/word/2015/wordml/symex" mc:Ignorable="w14 w15 w16se w16cid w16 w16cex w16sdtdh w16sdtfl w16du">
+<w:styles xmlns:mc="http://schemas.openxmlformats.org/markup-compatibility/2006" xmlns:r="http://schemas.openxmlformats.org/officeDocument/2006/relationships" xmlns:w="http://schemas.openxmlformats.org/wordprocessingml/2006/main" xmlns:w14="http://schemas.microsoft.com/office/word/2010/wordml" xmlns:w15="http://schemas.microsoft.com/office/word/2012/wordml" xmlns:w16cex="http://schemas.microsoft.com/office/word/2018/wordml/cex" xmlns:w16cid="http://schemas.microsoft.com/office/word/2016/wordml/cid" xmlns:w16="http://schemas.microsoft.com/office/word/2018/wordml" xmlns:w16du="http://schemas.microsoft.com/office/word/2023/wordml/word16du" xmlns:w16sdtdh="http://schemas.microsoft.com/office/word/2020/wordml/sdtdatahash" xmlns:w16se="http://schemas.microsoft.com/office/word/2015/wordml/symex" mc:Ignorable="w14 w15 w16se w16cid w16 w16cex w16sdtdh w16du">
   <w:docDefaults>
     <w:rPrDefault>
       <w:rPr>

</xml_diff>